<commit_message>
Some changes in lessons
</commit_message>
<xml_diff>
--- a/Artificial Intelligence/AI Enemy Part 01.docx
+++ b/Artificial Intelligence/AI Enemy Part 01.docx
@@ -1,6 +1,6 @@
 
 <file path=word/document.xml><?xml version="1.0" encoding="utf-8"?>
-<w:document xmlns:wpc="http://schemas.microsoft.com/office/word/2010/wordprocessingCanvas" xmlns:cx="http://schemas.microsoft.com/office/drawing/2014/chartex" xmlns:cx1="http://schemas.microsoft.com/office/drawing/2015/9/8/chartex" xmlns:cx2="http://schemas.microsoft.com/office/drawing/2015/10/21/chartex" xmlns:cx3="http://schemas.microsoft.com/office/drawing/2016/5/9/chartex" xmlns:cx4="http://schemas.microsoft.com/office/drawing/2016/5/10/chartex" xmlns:cx5="http://schemas.microsoft.com/office/drawing/2016/5/11/chartex" xmlns:cx6="http://schemas.microsoft.com/office/drawing/2016/5/12/chartex" xmlns:cx7="http://schemas.microsoft.com/office/drawing/2016/5/13/chartex" xmlns:cx8="http://schemas.microsoft.com/office/drawing/2016/5/14/chartex" xmlns:mc="http://schemas.openxmlformats.org/markup-compatibility/2006" xmlns:aink="http://schemas.microsoft.com/office/drawing/2016/ink" xmlns:am3d="http://schemas.microsoft.com/office/drawing/2017/model3d" xmlns:o="urn:schemas-microsoft-com:office:office" xmlns:r="http://schemas.openxmlformats.org/officeDocument/2006/relationships" xmlns:m="http://schemas.openxmlformats.org/officeDocument/2006/math" xmlns:v="urn:schemas-microsoft-com:vml" xmlns:wp14="http://schemas.microsoft.com/office/word/2010/wordprocessingDrawing" xmlns:wp="http://schemas.openxmlformats.org/drawingml/2006/wordprocessingDrawing" xmlns:w10="urn:schemas-microsoft-com:office:word" xmlns:w="http://schemas.openxmlformats.org/wordprocessingml/2006/main" xmlns:w14="http://schemas.microsoft.com/office/word/2010/wordml" xmlns:w15="http://schemas.microsoft.com/office/word/2012/wordml" xmlns:w16cid="http://schemas.microsoft.com/office/word/2016/wordml/cid" xmlns:w16se="http://schemas.microsoft.com/office/word/2015/wordml/symex" xmlns:wpg="http://schemas.microsoft.com/office/word/2010/wordprocessingGroup" xmlns:wpi="http://schemas.microsoft.com/office/word/2010/wordprocessingInk" xmlns:wne="http://schemas.microsoft.com/office/word/2006/wordml" xmlns:wps="http://schemas.microsoft.com/office/word/2010/wordprocessingShape" mc:Ignorable="w14 w15 w16se w16cid wp14">
+<w:document xmlns:wpc="http://schemas.microsoft.com/office/word/2010/wordprocessingCanvas" xmlns:cx="http://schemas.microsoft.com/office/drawing/2014/chartex" xmlns:cx1="http://schemas.microsoft.com/office/drawing/2015/9/8/chartex" xmlns:mc="http://schemas.openxmlformats.org/markup-compatibility/2006" xmlns:o="urn:schemas-microsoft-com:office:office" xmlns:r="http://schemas.openxmlformats.org/officeDocument/2006/relationships" xmlns:m="http://schemas.openxmlformats.org/officeDocument/2006/math" xmlns:v="urn:schemas-microsoft-com:vml" xmlns:wp14="http://schemas.microsoft.com/office/word/2010/wordprocessingDrawing" xmlns:wp="http://schemas.openxmlformats.org/drawingml/2006/wordprocessingDrawing" xmlns:w10="urn:schemas-microsoft-com:office:word" xmlns:w="http://schemas.openxmlformats.org/wordprocessingml/2006/main" xmlns:w14="http://schemas.microsoft.com/office/word/2010/wordml" xmlns:w15="http://schemas.microsoft.com/office/word/2012/wordml" xmlns:w16se="http://schemas.microsoft.com/office/word/2015/wordml/symex" xmlns:wpg="http://schemas.microsoft.com/office/word/2010/wordprocessingGroup" xmlns:wpi="http://schemas.microsoft.com/office/word/2010/wordprocessingInk" xmlns:wne="http://schemas.microsoft.com/office/word/2006/wordml" xmlns:wps="http://schemas.microsoft.com/office/word/2010/wordprocessingShape" mc:Ignorable="w14 w15 w16se wp14">
   <w:body>
     <w:p>
       <w:pPr>
@@ -73,15 +73,7 @@
         <w:ind w:left="0" w:right="-21" w:firstLine="0"/>
       </w:pPr>
       <w:r>
-        <w:t xml:space="preserve">Create a new character (Name </w:t>
-      </w:r>
-      <w:proofErr w:type="gramStart"/>
-      <w:r>
-        <w:t>it</w:t>
-      </w:r>
-      <w:proofErr w:type="gramEnd"/>
-      <w:r>
-        <w:t xml:space="preserve"> AI Enemy)</w:t>
+        <w:t>Create a new character (Name it AI Enemy)</w:t>
       </w:r>
     </w:p>
     <w:p>
@@ -153,7 +145,16 @@
         <w:ind w:left="0" w:right="-21" w:firstLine="0"/>
       </w:pPr>
       <w:r>
-        <w:t>In AI Enemy character BeginPlay - add BP run behaviour tree</w:t>
+        <w:t xml:space="preserve">In </w:t>
+      </w:r>
+      <w:r>
+        <w:rPr>
+          <w:color w:val="FF0000"/>
+        </w:rPr>
+        <w:t xml:space="preserve">AI Enemy character </w:t>
+      </w:r>
+      <w:r>
+        <w:t>BeginPlay - add BP run behaviour tree</w:t>
       </w:r>
     </w:p>
     <w:p>
@@ -231,27 +232,19 @@
         <w:ind w:left="0" w:right="-21" w:firstLine="0"/>
       </w:pPr>
       <w:r>
-        <w:t xml:space="preserve">Open Behaviour Tree (it is a </w:t>
-      </w:r>
-      <w:proofErr w:type="gramStart"/>
-      <w:r>
-        <w:t>decision making</w:t>
-      </w:r>
-      <w:proofErr w:type="gramEnd"/>
-      <w:r>
-        <w:t xml:space="preserve"> tree)</w:t>
-      </w:r>
-    </w:p>
-    <w:p>
-      <w:pPr>
-        <w:numPr>
-          <w:ilvl w:val="0"/>
-          <w:numId w:val="1"/>
-        </w:numPr>
-        <w:ind w:left="0" w:right="-21" w:firstLine="0"/>
-      </w:pPr>
-      <w:r>
-        <w:t>Drag from root and pick selector and then choose sequence. Add another sequence</w:t>
+        <w:t>Open Behaviour Tree (it is a decision making tree)</w:t>
+      </w:r>
+    </w:p>
+    <w:p>
+      <w:pPr>
+        <w:numPr>
+          <w:ilvl w:val="0"/>
+          <w:numId w:val="1"/>
+        </w:numPr>
+        <w:ind w:left="0" w:right="-21" w:firstLine="0"/>
+      </w:pPr>
+      <w:r>
+        <w:t xml:space="preserve">Drag from root and pick selector and then choose sequence. </w:t>
       </w:r>
     </w:p>
     <w:p>
@@ -260,43 +253,20 @@
           <w:ilvl w:val="1"/>
           <w:numId w:val="1"/>
         </w:numPr>
-        <w:ind w:left="-142" w:right="-21" w:firstLine="567"/>
-      </w:pPr>
-      <w:r>
-        <w:t xml:space="preserve">Selector </w:t>
-      </w:r>
-      <w:r>
-        <w:t>selects and</w:t>
-      </w:r>
-      <w:r>
-        <w:t xml:space="preserve"> sequence play in sequence</w:t>
-      </w:r>
-    </w:p>
-    <w:p>
-      <w:pPr>
-        <w:numPr>
-          <w:ilvl w:val="1"/>
-          <w:numId w:val="1"/>
-        </w:numPr>
-        <w:ind w:left="-142" w:right="-21" w:firstLine="567"/>
-      </w:pPr>
-      <w:r>
-        <w:t xml:space="preserve">Explain </w:t>
-      </w:r>
-      <w:r>
-        <w:t xml:space="preserve">execution </w:t>
-      </w:r>
-      <w:r>
-        <w:t>numbers</w:t>
-      </w:r>
-    </w:p>
-    <w:p>
-      <w:pPr>
-        <w:numPr>
-          <w:ilvl w:val="0"/>
-          <w:numId w:val="1"/>
-        </w:numPr>
-        <w:ind w:left="0" w:right="-21" w:firstLine="0"/>
+        <w:ind w:right="-21"/>
+      </w:pPr>
+      <w:r>
+        <w:t>Explain Selector and Sequencer.</w:t>
+      </w:r>
+    </w:p>
+    <w:p>
+      <w:pPr>
+        <w:pStyle w:val="ListParagraph"/>
+        <w:numPr>
+          <w:ilvl w:val="0"/>
+          <w:numId w:val="1"/>
+        </w:numPr>
+        <w:ind w:right="-21" w:hanging="720"/>
       </w:pPr>
       <w:r>
         <w:t>Drag enemy into level.</w:t>
@@ -311,15 +281,24 @@
         <w:ind w:left="0" w:right="-21" w:firstLine="0"/>
       </w:pPr>
       <w:r>
-        <w:t xml:space="preserve">Drag in nav mesh bound volume in to </w:t>
-      </w:r>
-      <w:proofErr w:type="gramStart"/>
-      <w:r>
-        <w:t>scene(</w:t>
-      </w:r>
-      <w:proofErr w:type="gramEnd"/>
-      <w:r>
-        <w:t>scale and hit p to show)</w:t>
+        <w:t xml:space="preserve">Drag in </w:t>
+      </w:r>
+      <w:proofErr w:type="spellStart"/>
+      <w:r>
+        <w:rPr>
+          <w:color w:val="FF0000"/>
+        </w:rPr>
+        <w:t>nav</w:t>
+      </w:r>
+      <w:proofErr w:type="spellEnd"/>
+      <w:r>
+        <w:rPr>
+          <w:color w:val="FF0000"/>
+        </w:rPr>
+        <w:t xml:space="preserve"> mesh bound volume </w:t>
+      </w:r>
+      <w:r>
+        <w:t>in to scene</w:t>
       </w:r>
     </w:p>
     <w:p>
@@ -428,15 +407,7 @@
         <w:ind w:left="0" w:right="-21" w:firstLine="0"/>
       </w:pPr>
       <w:r>
-        <w:t xml:space="preserve">Create new variable of type BlackboardKeySelector, Name </w:t>
-      </w:r>
-      <w:proofErr w:type="gramStart"/>
-      <w:r>
-        <w:t>it</w:t>
-      </w:r>
-      <w:proofErr w:type="gramEnd"/>
-      <w:r>
-        <w:t xml:space="preserve"> Vector.</w:t>
+        <w:t>Create new variable of type BlackboardKeySelector, Name it Vector.</w:t>
       </w:r>
     </w:p>
     <w:p>
@@ -523,6 +494,8 @@
       <w:r>
         <w:t xml:space="preserve">Rename the task to a logical name </w:t>
       </w:r>
+      <w:bookmarkStart w:id="0" w:name="_GoBack"/>
+      <w:bookmarkEnd w:id="0"/>
     </w:p>
     <w:p>
       <w:pPr>
@@ -653,8 +626,6 @@
       <w:r>
         <w:t>We can rename the Sequence to "Go to Random Location"</w:t>
       </w:r>
-      <w:bookmarkStart w:id="0" w:name="_GoBack"/>
-      <w:bookmarkEnd w:id="0"/>
     </w:p>
     <w:sectPr>
       <w:headerReference w:type="default" r:id="rId12"/>
@@ -668,7 +639,7 @@
 </file>
 
 <file path=word/endnotes.xml><?xml version="1.0" encoding="utf-8"?>
-<w:endnotes xmlns:wpc="http://schemas.microsoft.com/office/word/2010/wordprocessingCanvas" xmlns:cx="http://schemas.microsoft.com/office/drawing/2014/chartex" xmlns:cx1="http://schemas.microsoft.com/office/drawing/2015/9/8/chartex" xmlns:cx2="http://schemas.microsoft.com/office/drawing/2015/10/21/chartex" xmlns:cx3="http://schemas.microsoft.com/office/drawing/2016/5/9/chartex" xmlns:cx4="http://schemas.microsoft.com/office/drawing/2016/5/10/chartex" xmlns:cx5="http://schemas.microsoft.com/office/drawing/2016/5/11/chartex" xmlns:cx6="http://schemas.microsoft.com/office/drawing/2016/5/12/chartex" xmlns:cx7="http://schemas.microsoft.com/office/drawing/2016/5/13/chartex" xmlns:cx8="http://schemas.microsoft.com/office/drawing/2016/5/14/chartex" xmlns:mc="http://schemas.openxmlformats.org/markup-compatibility/2006" xmlns:aink="http://schemas.microsoft.com/office/drawing/2016/ink" xmlns:am3d="http://schemas.microsoft.com/office/drawing/2017/model3d" xmlns:o="urn:schemas-microsoft-com:office:office" xmlns:r="http://schemas.openxmlformats.org/officeDocument/2006/relationships" xmlns:m="http://schemas.openxmlformats.org/officeDocument/2006/math" xmlns:v="urn:schemas-microsoft-com:vml" xmlns:wp14="http://schemas.microsoft.com/office/word/2010/wordprocessingDrawing" xmlns:wp="http://schemas.openxmlformats.org/drawingml/2006/wordprocessingDrawing" xmlns:w10="urn:schemas-microsoft-com:office:word" xmlns:w="http://schemas.openxmlformats.org/wordprocessingml/2006/main" xmlns:w14="http://schemas.microsoft.com/office/word/2010/wordml" xmlns:w15="http://schemas.microsoft.com/office/word/2012/wordml" xmlns:w16cid="http://schemas.microsoft.com/office/word/2016/wordml/cid" xmlns:w16se="http://schemas.microsoft.com/office/word/2015/wordml/symex" xmlns:wpg="http://schemas.microsoft.com/office/word/2010/wordprocessingGroup" xmlns:wpi="http://schemas.microsoft.com/office/word/2010/wordprocessingInk" xmlns:wne="http://schemas.microsoft.com/office/word/2006/wordml" xmlns:wps="http://schemas.microsoft.com/office/word/2010/wordprocessingShape" mc:Ignorable="w14 w15 w16se w16cid wp14">
+<w:endnotes xmlns:wpc="http://schemas.microsoft.com/office/word/2010/wordprocessingCanvas" xmlns:cx="http://schemas.microsoft.com/office/drawing/2014/chartex" xmlns:cx1="http://schemas.microsoft.com/office/drawing/2015/9/8/chartex" xmlns:mc="http://schemas.openxmlformats.org/markup-compatibility/2006" xmlns:o="urn:schemas-microsoft-com:office:office" xmlns:r="http://schemas.openxmlformats.org/officeDocument/2006/relationships" xmlns:m="http://schemas.openxmlformats.org/officeDocument/2006/math" xmlns:v="urn:schemas-microsoft-com:vml" xmlns:wp14="http://schemas.microsoft.com/office/word/2010/wordprocessingDrawing" xmlns:wp="http://schemas.openxmlformats.org/drawingml/2006/wordprocessingDrawing" xmlns:w10="urn:schemas-microsoft-com:office:word" xmlns:w="http://schemas.openxmlformats.org/wordprocessingml/2006/main" xmlns:w14="http://schemas.microsoft.com/office/word/2010/wordml" xmlns:w15="http://schemas.microsoft.com/office/word/2012/wordml" xmlns:w16se="http://schemas.microsoft.com/office/word/2015/wordml/symex" xmlns:wpg="http://schemas.microsoft.com/office/word/2010/wordprocessingGroup" xmlns:wpi="http://schemas.microsoft.com/office/word/2010/wordprocessingInk" xmlns:wne="http://schemas.microsoft.com/office/word/2006/wordml" xmlns:wps="http://schemas.microsoft.com/office/word/2010/wordprocessingShape" mc:Ignorable="w14 w15 w16se wp14">
   <w:endnote w:type="separator" w:id="-1">
     <w:p>
       <w:pPr>
@@ -693,7 +664,7 @@
 </file>
 
 <file path=word/footnotes.xml><?xml version="1.0" encoding="utf-8"?>
-<w:footnotes xmlns:wpc="http://schemas.microsoft.com/office/word/2010/wordprocessingCanvas" xmlns:cx="http://schemas.microsoft.com/office/drawing/2014/chartex" xmlns:cx1="http://schemas.microsoft.com/office/drawing/2015/9/8/chartex" xmlns:cx2="http://schemas.microsoft.com/office/drawing/2015/10/21/chartex" xmlns:cx3="http://schemas.microsoft.com/office/drawing/2016/5/9/chartex" xmlns:cx4="http://schemas.microsoft.com/office/drawing/2016/5/10/chartex" xmlns:cx5="http://schemas.microsoft.com/office/drawing/2016/5/11/chartex" xmlns:cx6="http://schemas.microsoft.com/office/drawing/2016/5/12/chartex" xmlns:cx7="http://schemas.microsoft.com/office/drawing/2016/5/13/chartex" xmlns:cx8="http://schemas.microsoft.com/office/drawing/2016/5/14/chartex" xmlns:mc="http://schemas.openxmlformats.org/markup-compatibility/2006" xmlns:aink="http://schemas.microsoft.com/office/drawing/2016/ink" xmlns:am3d="http://schemas.microsoft.com/office/drawing/2017/model3d" xmlns:o="urn:schemas-microsoft-com:office:office" xmlns:r="http://schemas.openxmlformats.org/officeDocument/2006/relationships" xmlns:m="http://schemas.openxmlformats.org/officeDocument/2006/math" xmlns:v="urn:schemas-microsoft-com:vml" xmlns:wp14="http://schemas.microsoft.com/office/word/2010/wordprocessingDrawing" xmlns:wp="http://schemas.openxmlformats.org/drawingml/2006/wordprocessingDrawing" xmlns:w10="urn:schemas-microsoft-com:office:word" xmlns:w="http://schemas.openxmlformats.org/wordprocessingml/2006/main" xmlns:w14="http://schemas.microsoft.com/office/word/2010/wordml" xmlns:w15="http://schemas.microsoft.com/office/word/2012/wordml" xmlns:w16cid="http://schemas.microsoft.com/office/word/2016/wordml/cid" xmlns:w16se="http://schemas.microsoft.com/office/word/2015/wordml/symex" xmlns:wpg="http://schemas.microsoft.com/office/word/2010/wordprocessingGroup" xmlns:wpi="http://schemas.microsoft.com/office/word/2010/wordprocessingInk" xmlns:wne="http://schemas.microsoft.com/office/word/2006/wordml" xmlns:wps="http://schemas.microsoft.com/office/word/2010/wordprocessingShape" mc:Ignorable="w14 w15 w16se w16cid wp14">
+<w:footnotes xmlns:wpc="http://schemas.microsoft.com/office/word/2010/wordprocessingCanvas" xmlns:cx="http://schemas.microsoft.com/office/drawing/2014/chartex" xmlns:cx1="http://schemas.microsoft.com/office/drawing/2015/9/8/chartex" xmlns:mc="http://schemas.openxmlformats.org/markup-compatibility/2006" xmlns:o="urn:schemas-microsoft-com:office:office" xmlns:r="http://schemas.openxmlformats.org/officeDocument/2006/relationships" xmlns:m="http://schemas.openxmlformats.org/officeDocument/2006/math" xmlns:v="urn:schemas-microsoft-com:vml" xmlns:wp14="http://schemas.microsoft.com/office/word/2010/wordprocessingDrawing" xmlns:wp="http://schemas.openxmlformats.org/drawingml/2006/wordprocessingDrawing" xmlns:w10="urn:schemas-microsoft-com:office:word" xmlns:w="http://schemas.openxmlformats.org/wordprocessingml/2006/main" xmlns:w14="http://schemas.microsoft.com/office/word/2010/wordml" xmlns:w15="http://schemas.microsoft.com/office/word/2012/wordml" xmlns:w16se="http://schemas.microsoft.com/office/word/2015/wordml/symex" xmlns:wpg="http://schemas.microsoft.com/office/word/2010/wordprocessingGroup" xmlns:wpi="http://schemas.microsoft.com/office/word/2010/wordprocessingInk" xmlns:wne="http://schemas.microsoft.com/office/word/2006/wordml" xmlns:wps="http://schemas.microsoft.com/office/word/2010/wordprocessingShape" mc:Ignorable="w14 w15 w16se wp14">
   <w:footnote w:type="separator" w:id="-1">
     <w:p>
       <w:pPr>
@@ -718,7 +689,7 @@
 </file>
 
 <file path=word/header1.xml><?xml version="1.0" encoding="utf-8"?>
-<w:hdr xmlns:wpc="http://schemas.microsoft.com/office/word/2010/wordprocessingCanvas" xmlns:cx="http://schemas.microsoft.com/office/drawing/2014/chartex" xmlns:cx1="http://schemas.microsoft.com/office/drawing/2015/9/8/chartex" xmlns:cx2="http://schemas.microsoft.com/office/drawing/2015/10/21/chartex" xmlns:cx3="http://schemas.microsoft.com/office/drawing/2016/5/9/chartex" xmlns:cx4="http://schemas.microsoft.com/office/drawing/2016/5/10/chartex" xmlns:cx5="http://schemas.microsoft.com/office/drawing/2016/5/11/chartex" xmlns:cx6="http://schemas.microsoft.com/office/drawing/2016/5/12/chartex" xmlns:cx7="http://schemas.microsoft.com/office/drawing/2016/5/13/chartex" xmlns:cx8="http://schemas.microsoft.com/office/drawing/2016/5/14/chartex" xmlns:mc="http://schemas.openxmlformats.org/markup-compatibility/2006" xmlns:aink="http://schemas.microsoft.com/office/drawing/2016/ink" xmlns:am3d="http://schemas.microsoft.com/office/drawing/2017/model3d" xmlns:o="urn:schemas-microsoft-com:office:office" xmlns:r="http://schemas.openxmlformats.org/officeDocument/2006/relationships" xmlns:m="http://schemas.openxmlformats.org/officeDocument/2006/math" xmlns:v="urn:schemas-microsoft-com:vml" xmlns:wp14="http://schemas.microsoft.com/office/word/2010/wordprocessingDrawing" xmlns:wp="http://schemas.openxmlformats.org/drawingml/2006/wordprocessingDrawing" xmlns:w10="urn:schemas-microsoft-com:office:word" xmlns:w="http://schemas.openxmlformats.org/wordprocessingml/2006/main" xmlns:w14="http://schemas.microsoft.com/office/word/2010/wordml" xmlns:w15="http://schemas.microsoft.com/office/word/2012/wordml" xmlns:w16cid="http://schemas.microsoft.com/office/word/2016/wordml/cid" xmlns:w16se="http://schemas.microsoft.com/office/word/2015/wordml/symex" xmlns:wpg="http://schemas.microsoft.com/office/word/2010/wordprocessingGroup" xmlns:wpi="http://schemas.microsoft.com/office/word/2010/wordprocessingInk" xmlns:wne="http://schemas.microsoft.com/office/word/2006/wordml" xmlns:wps="http://schemas.microsoft.com/office/word/2010/wordprocessingShape" mc:Ignorable="w14 w15 w16se w16cid wp14">
+<w:hdr xmlns:wpc="http://schemas.microsoft.com/office/word/2010/wordprocessingCanvas" xmlns:cx="http://schemas.microsoft.com/office/drawing/2014/chartex" xmlns:cx1="http://schemas.microsoft.com/office/drawing/2015/9/8/chartex" xmlns:mc="http://schemas.openxmlformats.org/markup-compatibility/2006" xmlns:o="urn:schemas-microsoft-com:office:office" xmlns:r="http://schemas.openxmlformats.org/officeDocument/2006/relationships" xmlns:m="http://schemas.openxmlformats.org/officeDocument/2006/math" xmlns:v="urn:schemas-microsoft-com:vml" xmlns:wp14="http://schemas.microsoft.com/office/word/2010/wordprocessingDrawing" xmlns:wp="http://schemas.openxmlformats.org/drawingml/2006/wordprocessingDrawing" xmlns:w10="urn:schemas-microsoft-com:office:word" xmlns:w="http://schemas.openxmlformats.org/wordprocessingml/2006/main" xmlns:w14="http://schemas.microsoft.com/office/word/2010/wordml" xmlns:w15="http://schemas.microsoft.com/office/word/2012/wordml" xmlns:w16se="http://schemas.microsoft.com/office/word/2015/wordml/symex" xmlns:wpg="http://schemas.microsoft.com/office/word/2010/wordprocessingGroup" xmlns:wpi="http://schemas.microsoft.com/office/word/2010/wordprocessingInk" xmlns:wne="http://schemas.microsoft.com/office/word/2006/wordml" xmlns:wps="http://schemas.microsoft.com/office/word/2010/wordprocessingShape" mc:Ignorable="w14 w15 w16se wp14">
   <w:p>
     <w:r>
       <w:rPr>
@@ -765,7 +736,7 @@
 </file>
 
 <file path=word/numbering.xml><?xml version="1.0" encoding="utf-8"?>
-<w:numbering xmlns:wpc="http://schemas.microsoft.com/office/word/2010/wordprocessingCanvas" xmlns:cx="http://schemas.microsoft.com/office/drawing/2014/chartex" xmlns:cx1="http://schemas.microsoft.com/office/drawing/2015/9/8/chartex" xmlns:cx2="http://schemas.microsoft.com/office/drawing/2015/10/21/chartex" xmlns:cx3="http://schemas.microsoft.com/office/drawing/2016/5/9/chartex" xmlns:cx4="http://schemas.microsoft.com/office/drawing/2016/5/10/chartex" xmlns:cx5="http://schemas.microsoft.com/office/drawing/2016/5/11/chartex" xmlns:cx6="http://schemas.microsoft.com/office/drawing/2016/5/12/chartex" xmlns:cx7="http://schemas.microsoft.com/office/drawing/2016/5/13/chartex" xmlns:cx8="http://schemas.microsoft.com/office/drawing/2016/5/14/chartex" xmlns:mc="http://schemas.openxmlformats.org/markup-compatibility/2006" xmlns:aink="http://schemas.microsoft.com/office/drawing/2016/ink" xmlns:am3d="http://schemas.microsoft.com/office/drawing/2017/model3d" xmlns:o="urn:schemas-microsoft-com:office:office" xmlns:r="http://schemas.openxmlformats.org/officeDocument/2006/relationships" xmlns:m="http://schemas.openxmlformats.org/officeDocument/2006/math" xmlns:v="urn:schemas-microsoft-com:vml" xmlns:wp14="http://schemas.microsoft.com/office/word/2010/wordprocessingDrawing" xmlns:wp="http://schemas.openxmlformats.org/drawingml/2006/wordprocessingDrawing" xmlns:w10="urn:schemas-microsoft-com:office:word" xmlns:w="http://schemas.openxmlformats.org/wordprocessingml/2006/main" xmlns:w14="http://schemas.microsoft.com/office/word/2010/wordml" xmlns:w15="http://schemas.microsoft.com/office/word/2012/wordml" xmlns:w16cid="http://schemas.microsoft.com/office/word/2016/wordml/cid" xmlns:w16se="http://schemas.microsoft.com/office/word/2015/wordml/symex" xmlns:wpg="http://schemas.microsoft.com/office/word/2010/wordprocessingGroup" xmlns:wpi="http://schemas.microsoft.com/office/word/2010/wordprocessingInk" xmlns:wne="http://schemas.microsoft.com/office/word/2006/wordml" xmlns:wps="http://schemas.microsoft.com/office/word/2010/wordprocessingShape" mc:Ignorable="w14 w15 w16se w16cid wp14">
+<w:numbering xmlns:wpc="http://schemas.microsoft.com/office/word/2010/wordprocessingCanvas" xmlns:cx="http://schemas.microsoft.com/office/drawing/2014/chartex" xmlns:cx1="http://schemas.microsoft.com/office/drawing/2015/9/8/chartex" xmlns:mc="http://schemas.openxmlformats.org/markup-compatibility/2006" xmlns:o="urn:schemas-microsoft-com:office:office" xmlns:r="http://schemas.openxmlformats.org/officeDocument/2006/relationships" xmlns:m="http://schemas.openxmlformats.org/officeDocument/2006/math" xmlns:v="urn:schemas-microsoft-com:vml" xmlns:wp14="http://schemas.microsoft.com/office/word/2010/wordprocessingDrawing" xmlns:wp="http://schemas.openxmlformats.org/drawingml/2006/wordprocessingDrawing" xmlns:w10="urn:schemas-microsoft-com:office:word" xmlns:w="http://schemas.openxmlformats.org/wordprocessingml/2006/main" xmlns:w14="http://schemas.microsoft.com/office/word/2010/wordml" xmlns:w15="http://schemas.microsoft.com/office/word/2012/wordml" xmlns:w16se="http://schemas.microsoft.com/office/word/2015/wordml/symex" xmlns:wpg="http://schemas.microsoft.com/office/word/2010/wordprocessingGroup" xmlns:wpi="http://schemas.microsoft.com/office/word/2010/wordprocessingInk" xmlns:wne="http://schemas.microsoft.com/office/word/2006/wordml" xmlns:wps="http://schemas.microsoft.com/office/word/2010/wordprocessingShape" mc:Ignorable="w14 w15 w16se wp14">
   <w:abstractNum w:abstractNumId="0" w15:restartNumberingAfterBreak="0">
     <w:nsid w:val="0C705490"/>
     <w:multiLevelType w:val="hybridMultilevel"/>
@@ -975,7 +946,7 @@
 </file>
 
 <file path=word/styles.xml><?xml version="1.0" encoding="utf-8"?>
-<w:styles xmlns:mc="http://schemas.openxmlformats.org/markup-compatibility/2006" xmlns:r="http://schemas.openxmlformats.org/officeDocument/2006/relationships" xmlns:w="http://schemas.openxmlformats.org/wordprocessingml/2006/main" xmlns:w14="http://schemas.microsoft.com/office/word/2010/wordml" xmlns:w15="http://schemas.microsoft.com/office/word/2012/wordml" xmlns:w16cid="http://schemas.microsoft.com/office/word/2016/wordml/cid" xmlns:w16se="http://schemas.microsoft.com/office/word/2015/wordml/symex" mc:Ignorable="w14 w15 w16se w16cid">
+<w:styles xmlns:mc="http://schemas.openxmlformats.org/markup-compatibility/2006" xmlns:r="http://schemas.openxmlformats.org/officeDocument/2006/relationships" xmlns:w="http://schemas.openxmlformats.org/wordprocessingml/2006/main" xmlns:w14="http://schemas.microsoft.com/office/word/2010/wordml" xmlns:w15="http://schemas.microsoft.com/office/word/2012/wordml" xmlns:w16se="http://schemas.microsoft.com/office/word/2015/wordml/symex" mc:Ignorable="w14 w15 w16se">
   <w:docDefaults>
     <w:rPrDefault>
       <w:rPr>
@@ -991,7 +962,7 @@
       </w:pPr>
     </w:pPrDefault>
   </w:docDefaults>
-  <w:latentStyles w:defLockedState="0" w:defUIPriority="99" w:defSemiHidden="0" w:defUnhideWhenUsed="0" w:defQFormat="0" w:count="377">
+  <w:latentStyles w:defLockedState="0" w:defUIPriority="99" w:defSemiHidden="0" w:defUnhideWhenUsed="0" w:defQFormat="0" w:count="371">
     <w:lsdException w:name="Normal" w:uiPriority="0" w:qFormat="1"/>
     <w:lsdException w:name="heading 1" w:uiPriority="9" w:qFormat="1"/>
     <w:lsdException w:name="heading 2" w:semiHidden="1" w:uiPriority="9" w:unhideWhenUsed="1" w:qFormat="1"/>
@@ -1363,12 +1334,6 @@
     <w:lsdException w:name="List Table 5 Dark Accent 6" w:uiPriority="50"/>
     <w:lsdException w:name="List Table 6 Colorful Accent 6" w:uiPriority="51"/>
     <w:lsdException w:name="List Table 7 Colorful Accent 6" w:uiPriority="52"/>
-    <w:lsdException w:name="Mention" w:semiHidden="1" w:unhideWhenUsed="1"/>
-    <w:lsdException w:name="Smart Hyperlink" w:semiHidden="1" w:unhideWhenUsed="1"/>
-    <w:lsdException w:name="Hashtag" w:semiHidden="1" w:unhideWhenUsed="1"/>
-    <w:lsdException w:name="Unresolved Mention" w:semiHidden="1" w:unhideWhenUsed="1"/>
-    <w:lsdException w:name="Smart Link" w:semiHidden="1" w:unhideWhenUsed="1"/>
-    <w:lsdException w:name="Smart Link Error" w:semiHidden="1" w:unhideWhenUsed="1"/>
   </w:latentStyles>
   <w:style w:type="paragraph" w:default="1" w:styleId="Normal">
     <w:name w:val="Normal"/>

</xml_diff>